<commit_message>
new rendered docs with flagged expired links
</commit_message>
<xml_diff>
--- a/docs/LDRS-664/1. The Heart of a Teacher.docx
+++ b/docs/LDRS-664/1. The Heart of a Teacher.docx
@@ -146,7 +146,7 @@
           <w:noProof/>
         </w:rPr>
         <w:drawing>
-          <wp:inline distT="0" distB="0" distL="0" distR="0" wp14:anchorId="2CACFA04" wp14:editId="03003483">
+          <wp:inline distT="0" distB="0" distL="0" distR="0" wp14:anchorId="2C684D6C" wp14:editId="386EEA66">
             <wp:extent cx="5334000" cy="1562695"/>
             <wp:effectExtent l="0" t="0" r="0" b="0"/>
             <wp:docPr id="21" name="Picture"/>
@@ -730,7 +730,7 @@
                 <w:noProof/>
               </w:rPr>
               <w:drawing>
-                <wp:inline distT="0" distB="0" distL="0" distR="0" wp14:anchorId="39EB3CE3" wp14:editId="108BAC42">
+                <wp:inline distT="0" distB="0" distL="0" distR="0" wp14:anchorId="12230D72" wp14:editId="65C77F57">
                   <wp:extent cx="5334000" cy="6045200"/>
                   <wp:effectExtent l="0" t="0" r="0" b="0"/>
                   <wp:docPr id="26" name="Picture"/>
@@ -1811,7 +1811,7 @@
   <w:abstractNum w:abstractNumId="0" w15:restartNumberingAfterBreak="0">
     <w:nsid w:val="0000A991"/>
     <w:multiLevelType w:val="multilevel"/>
-    <w:tmpl w:val="4A5C3672"/>
+    <w:tmpl w:val="15CA34D4"/>
     <w:lvl w:ilvl="0">
       <w:numFmt w:val="bullet"/>
       <w:lvlText w:val=""/>
@@ -1915,7 +1915,7 @@
   <w:abstractNum w:abstractNumId="1" w15:restartNumberingAfterBreak="0">
     <w:nsid w:val="00A99411"/>
     <w:multiLevelType w:val="multilevel"/>
-    <w:tmpl w:val="78783798"/>
+    <w:tmpl w:val="96CA5A24"/>
     <w:lvl w:ilvl="0">
       <w:start w:val="1"/>
       <w:numFmt w:val="decimal"/>
@@ -1998,10 +1998,10 @@
       </w:pPr>
     </w:lvl>
   </w:abstractNum>
-  <w:num w:numId="1" w16cid:durableId="479346678">
+  <w:num w:numId="1" w16cid:durableId="1213079334">
     <w:abstractNumId w:val="0"/>
   </w:num>
-  <w:num w:numId="2" w16cid:durableId="1183935409">
+  <w:num w:numId="2" w16cid:durableId="773094941">
     <w:abstractNumId w:val="1"/>
     <w:lvlOverride w:ilvl="0">
       <w:startOverride w:val="1"/>
@@ -2031,7 +2031,7 @@
       <w:startOverride w:val="1"/>
     </w:lvlOverride>
   </w:num>
-  <w:num w:numId="3" w16cid:durableId="1624313771">
+  <w:num w:numId="3" w16cid:durableId="1866481629">
     <w:abstractNumId w:val="1"/>
     <w:lvlOverride w:ilvl="0">
       <w:startOverride w:val="1"/>
@@ -2061,7 +2061,7 @@
       <w:startOverride w:val="1"/>
     </w:lvlOverride>
   </w:num>
-  <w:num w:numId="4" w16cid:durableId="1692413013">
+  <w:num w:numId="4" w16cid:durableId="1397969057">
     <w:abstractNumId w:val="1"/>
     <w:lvlOverride w:ilvl="0">
       <w:startOverride w:val="1"/>
@@ -2502,7 +2502,7 @@
     <w:link w:val="Heading1Char"/>
     <w:uiPriority w:val="9"/>
     <w:qFormat/>
-    <w:rsid w:val="00DF2D9F"/>
+    <w:rsid w:val="00477EE0"/>
     <w:pPr>
       <w:keepNext/>
       <w:keepLines/>
@@ -2525,7 +2525,7 @@
     <w:semiHidden/>
     <w:unhideWhenUsed/>
     <w:qFormat/>
-    <w:rsid w:val="00DF2D9F"/>
+    <w:rsid w:val="00477EE0"/>
     <w:pPr>
       <w:keepNext/>
       <w:keepLines/>
@@ -2548,7 +2548,7 @@
     <w:semiHidden/>
     <w:unhideWhenUsed/>
     <w:qFormat/>
-    <w:rsid w:val="00DF2D9F"/>
+    <w:rsid w:val="00477EE0"/>
     <w:pPr>
       <w:keepNext/>
       <w:keepLines/>
@@ -2571,7 +2571,7 @@
     <w:semiHidden/>
     <w:unhideWhenUsed/>
     <w:qFormat/>
-    <w:rsid w:val="00DF2D9F"/>
+    <w:rsid w:val="00477EE0"/>
     <w:pPr>
       <w:keepNext/>
       <w:keepLines/>
@@ -2594,7 +2594,7 @@
     <w:semiHidden/>
     <w:unhideWhenUsed/>
     <w:qFormat/>
-    <w:rsid w:val="00DF2D9F"/>
+    <w:rsid w:val="00477EE0"/>
     <w:pPr>
       <w:keepNext/>
       <w:keepLines/>
@@ -2615,7 +2615,7 @@
     <w:semiHidden/>
     <w:unhideWhenUsed/>
     <w:qFormat/>
-    <w:rsid w:val="00DF2D9F"/>
+    <w:rsid w:val="00477EE0"/>
     <w:pPr>
       <w:keepNext/>
       <w:keepLines/>
@@ -2638,7 +2638,7 @@
     <w:semiHidden/>
     <w:unhideWhenUsed/>
     <w:qFormat/>
-    <w:rsid w:val="00DF2D9F"/>
+    <w:rsid w:val="00477EE0"/>
     <w:pPr>
       <w:keepNext/>
       <w:keepLines/>
@@ -2659,7 +2659,7 @@
     <w:semiHidden/>
     <w:unhideWhenUsed/>
     <w:qFormat/>
-    <w:rsid w:val="00DF2D9F"/>
+    <w:rsid w:val="00477EE0"/>
     <w:pPr>
       <w:keepNext/>
       <w:keepLines/>
@@ -2682,7 +2682,7 @@
     <w:semiHidden/>
     <w:unhideWhenUsed/>
     <w:qFormat/>
-    <w:rsid w:val="00DF2D9F"/>
+    <w:rsid w:val="00477EE0"/>
     <w:pPr>
       <w:keepNext/>
       <w:keepLines/>
@@ -2726,7 +2726,7 @@
     <w:basedOn w:val="DefaultParagraphFont"/>
     <w:link w:val="Heading1"/>
     <w:uiPriority w:val="9"/>
-    <w:rsid w:val="00DF2D9F"/>
+    <w:rsid w:val="00477EE0"/>
     <w:rPr>
       <w:rFonts w:asciiTheme="majorHAnsi" w:eastAsiaTheme="majorEastAsia" w:hAnsiTheme="majorHAnsi" w:cstheme="majorBidi"/>
       <w:color w:val="0F4761" w:themeColor="accent1" w:themeShade="BF"/>
@@ -2740,7 +2740,7 @@
     <w:link w:val="Heading2"/>
     <w:uiPriority w:val="9"/>
     <w:semiHidden/>
-    <w:rsid w:val="00DF2D9F"/>
+    <w:rsid w:val="00477EE0"/>
     <w:rPr>
       <w:rFonts w:asciiTheme="majorHAnsi" w:eastAsiaTheme="majorEastAsia" w:hAnsiTheme="majorHAnsi" w:cstheme="majorBidi"/>
       <w:color w:val="0F4761" w:themeColor="accent1" w:themeShade="BF"/>
@@ -2754,7 +2754,7 @@
     <w:link w:val="Heading3"/>
     <w:uiPriority w:val="9"/>
     <w:semiHidden/>
-    <w:rsid w:val="00DF2D9F"/>
+    <w:rsid w:val="00477EE0"/>
     <w:rPr>
       <w:rFonts w:eastAsiaTheme="majorEastAsia" w:cstheme="majorBidi"/>
       <w:color w:val="0F4761" w:themeColor="accent1" w:themeShade="BF"/>
@@ -2768,7 +2768,7 @@
     <w:link w:val="Heading4"/>
     <w:uiPriority w:val="9"/>
     <w:semiHidden/>
-    <w:rsid w:val="00DF2D9F"/>
+    <w:rsid w:val="00477EE0"/>
     <w:rPr>
       <w:rFonts w:eastAsiaTheme="majorEastAsia" w:cstheme="majorBidi"/>
       <w:i/>
@@ -2782,7 +2782,7 @@
     <w:link w:val="Heading5"/>
     <w:uiPriority w:val="9"/>
     <w:semiHidden/>
-    <w:rsid w:val="00DF2D9F"/>
+    <w:rsid w:val="00477EE0"/>
     <w:rPr>
       <w:rFonts w:eastAsiaTheme="majorEastAsia" w:cstheme="majorBidi"/>
       <w:color w:val="0F4761" w:themeColor="accent1" w:themeShade="BF"/>
@@ -2794,7 +2794,7 @@
     <w:link w:val="Heading6"/>
     <w:uiPriority w:val="9"/>
     <w:semiHidden/>
-    <w:rsid w:val="00DF2D9F"/>
+    <w:rsid w:val="00477EE0"/>
     <w:rPr>
       <w:rFonts w:eastAsiaTheme="majorEastAsia" w:cstheme="majorBidi"/>
       <w:i/>
@@ -2808,7 +2808,7 @@
     <w:link w:val="Heading7"/>
     <w:uiPriority w:val="9"/>
     <w:semiHidden/>
-    <w:rsid w:val="00DF2D9F"/>
+    <w:rsid w:val="00477EE0"/>
     <w:rPr>
       <w:rFonts w:eastAsiaTheme="majorEastAsia" w:cstheme="majorBidi"/>
       <w:color w:val="595959" w:themeColor="text1" w:themeTint="A6"/>
@@ -2820,7 +2820,7 @@
     <w:link w:val="Heading8"/>
     <w:uiPriority w:val="9"/>
     <w:semiHidden/>
-    <w:rsid w:val="00DF2D9F"/>
+    <w:rsid w:val="00477EE0"/>
     <w:rPr>
       <w:rFonts w:eastAsiaTheme="majorEastAsia" w:cstheme="majorBidi"/>
       <w:i/>
@@ -2834,7 +2834,7 @@
     <w:link w:val="Heading9"/>
     <w:uiPriority w:val="9"/>
     <w:semiHidden/>
-    <w:rsid w:val="00DF2D9F"/>
+    <w:rsid w:val="00477EE0"/>
     <w:rPr>
       <w:rFonts w:eastAsiaTheme="majorEastAsia" w:cstheme="majorBidi"/>
       <w:color w:val="272727" w:themeColor="text1" w:themeTint="D8"/>
@@ -2847,7 +2847,7 @@
     <w:link w:val="TitleChar"/>
     <w:uiPriority w:val="10"/>
     <w:qFormat/>
-    <w:rsid w:val="00DF2D9F"/>
+    <w:rsid w:val="00477EE0"/>
     <w:pPr>
       <w:spacing w:after="80" w:line="240" w:lineRule="auto"/>
       <w:contextualSpacing/>
@@ -2865,7 +2865,7 @@
     <w:basedOn w:val="DefaultParagraphFont"/>
     <w:link w:val="Title"/>
     <w:uiPriority w:val="10"/>
-    <w:rsid w:val="00DF2D9F"/>
+    <w:rsid w:val="00477EE0"/>
     <w:rPr>
       <w:rFonts w:asciiTheme="majorHAnsi" w:eastAsiaTheme="majorEastAsia" w:hAnsiTheme="majorHAnsi" w:cstheme="majorBidi"/>
       <w:spacing w:val="-10"/>
@@ -2881,7 +2881,7 @@
     <w:link w:val="SubtitleChar"/>
     <w:uiPriority w:val="11"/>
     <w:qFormat/>
-    <w:rsid w:val="00DF2D9F"/>
+    <w:rsid w:val="00477EE0"/>
     <w:pPr>
       <w:numPr>
         <w:ilvl w:val="1"/>
@@ -2900,7 +2900,7 @@
     <w:basedOn w:val="DefaultParagraphFont"/>
     <w:link w:val="Subtitle"/>
     <w:uiPriority w:val="11"/>
-    <w:rsid w:val="00DF2D9F"/>
+    <w:rsid w:val="00477EE0"/>
     <w:rPr>
       <w:rFonts w:eastAsiaTheme="majorEastAsia" w:cstheme="majorBidi"/>
       <w:color w:val="595959" w:themeColor="text1" w:themeTint="A6"/>
@@ -2916,7 +2916,7 @@
     <w:link w:val="QuoteChar"/>
     <w:uiPriority w:val="29"/>
     <w:qFormat/>
-    <w:rsid w:val="00DF2D9F"/>
+    <w:rsid w:val="00477EE0"/>
     <w:pPr>
       <w:spacing w:before="160"/>
       <w:jc w:val="center"/>
@@ -2932,7 +2932,7 @@
     <w:basedOn w:val="DefaultParagraphFont"/>
     <w:link w:val="Quote"/>
     <w:uiPriority w:val="29"/>
-    <w:rsid w:val="00DF2D9F"/>
+    <w:rsid w:val="00477EE0"/>
     <w:rPr>
       <w:i/>
       <w:iCs/>
@@ -2944,7 +2944,7 @@
     <w:basedOn w:val="Normal"/>
     <w:uiPriority w:val="34"/>
     <w:qFormat/>
-    <w:rsid w:val="00DF2D9F"/>
+    <w:rsid w:val="00477EE0"/>
     <w:pPr>
       <w:ind w:left="720"/>
       <w:contextualSpacing/>
@@ -2955,7 +2955,7 @@
     <w:basedOn w:val="DefaultParagraphFont"/>
     <w:uiPriority w:val="21"/>
     <w:qFormat/>
-    <w:rsid w:val="00DF2D9F"/>
+    <w:rsid w:val="00477EE0"/>
     <w:rPr>
       <w:i/>
       <w:iCs/>
@@ -2969,7 +2969,7 @@
     <w:link w:val="IntenseQuoteChar"/>
     <w:uiPriority w:val="30"/>
     <w:qFormat/>
-    <w:rsid w:val="00DF2D9F"/>
+    <w:rsid w:val="00477EE0"/>
     <w:pPr>
       <w:pBdr>
         <w:top w:val="single" w:sz="4" w:space="10" w:color="0F4761" w:themeColor="accent1" w:themeShade="BF"/>
@@ -2990,7 +2990,7 @@
     <w:basedOn w:val="DefaultParagraphFont"/>
     <w:link w:val="IntenseQuote"/>
     <w:uiPriority w:val="30"/>
-    <w:rsid w:val="00DF2D9F"/>
+    <w:rsid w:val="00477EE0"/>
     <w:rPr>
       <w:i/>
       <w:iCs/>
@@ -3002,7 +3002,7 @@
     <w:basedOn w:val="DefaultParagraphFont"/>
     <w:uiPriority w:val="32"/>
     <w:qFormat/>
-    <w:rsid w:val="00DF2D9F"/>
+    <w:rsid w:val="00477EE0"/>
     <w:rPr>
       <w:b/>
       <w:bCs/>
@@ -3016,7 +3016,7 @@
     <w:basedOn w:val="Normal"/>
     <w:link w:val="BodyTextChar"/>
     <w:qFormat/>
-    <w:rsid w:val="00DF2D9F"/>
+    <w:rsid w:val="00477EE0"/>
     <w:pPr>
       <w:spacing w:before="180" w:after="180" w:line="240" w:lineRule="auto"/>
     </w:pPr>
@@ -3030,7 +3030,7 @@
     <w:name w:val="Body Text Char"/>
     <w:basedOn w:val="DefaultParagraphFont"/>
     <w:link w:val="BodyText"/>
-    <w:rsid w:val="00DF2D9F"/>
+    <w:rsid w:val="00477EE0"/>
     <w:rPr>
       <w:kern w:val="0"/>
       <w:lang w:val="en-US"/>
@@ -3042,13 +3042,13 @@
     <w:basedOn w:val="BodyText"/>
     <w:next w:val="BodyText"/>
     <w:qFormat/>
-    <w:rsid w:val="00DF2D9F"/>
+    <w:rsid w:val="00477EE0"/>
   </w:style>
   <w:style w:type="paragraph" w:customStyle="1" w:styleId="Compact">
     <w:name w:val="Compact"/>
     <w:basedOn w:val="BodyText"/>
     <w:qFormat/>
-    <w:rsid w:val="00DF2D9F"/>
+    <w:rsid w:val="00477EE0"/>
     <w:pPr>
       <w:spacing w:before="36" w:after="36"/>
     </w:pPr>
@@ -3060,7 +3060,7 @@
     <w:uiPriority w:val="9"/>
     <w:unhideWhenUsed/>
     <w:qFormat/>
-    <w:rsid w:val="00DF2D9F"/>
+    <w:rsid w:val="00477EE0"/>
     <w:pPr>
       <w:spacing w:before="100" w:after="100"/>
       <w:ind w:left="480" w:right="480"/>
@@ -3071,7 +3071,7 @@
     <w:semiHidden/>
     <w:unhideWhenUsed/>
     <w:qFormat/>
-    <w:rsid w:val="00DF2D9F"/>
+    <w:rsid w:val="00477EE0"/>
     <w:pPr>
       <w:spacing w:after="200" w:line="240" w:lineRule="auto"/>
     </w:pPr>
@@ -3107,7 +3107,7 @@
   <w:style w:type="character" w:styleId="Hyperlink">
     <w:name w:val="Hyperlink"/>
     <w:basedOn w:val="DefaultParagraphFont"/>
-    <w:rsid w:val="00DF2D9F"/>
+    <w:rsid w:val="00477EE0"/>
     <w:rPr>
       <w:color w:val="156082" w:themeColor="accent1"/>
     </w:rPr>

</xml_diff>